<commit_message>
starting Task2 using observer pattern
</commit_message>
<xml_diff>
--- a/docs/A2_A3_Assumption.docx
+++ b/docs/A2_A3_Assumption.docx
@@ -1293,6 +1293,7 @@
     <w:p>
       <w:pPr>
         <w:numPr>
+          <w:ilvl w:val="0"/>
           <w:numId w:val="0"/>
         </w:numPr>
         <w:pBdr>
@@ -1314,6 +1315,7 @@
     <w:p>
       <w:pPr>
         <w:numPr>
+          <w:ilvl w:val="0"/>
           <w:numId w:val="0"/>
         </w:numPr>
         <w:pBdr>
@@ -1403,25 +1405,158 @@
     <w:p>
       <w:pPr>
         <w:numPr>
-          <w:ilvl w:val="0"/>
-          <w:numId w:val="2"/>
-        </w:numPr>
-        <w:pBdr>
-          <w:top w:val="none" w:color="auto" w:sz="0" w:space="0"/>
-          <w:left w:val="none" w:color="auto" w:sz="0" w:space="0"/>
-          <w:bottom w:val="none" w:color="auto" w:sz="0" w:space="0"/>
-          <w:right w:val="none" w:color="auto" w:sz="0" w:space="0"/>
-          <w:between w:val="none" w:color="auto" w:sz="0" w:space="0"/>
-        </w:pBdr>
-        <w:spacing w:after="0"/>
-        <w:ind w:left="0" w:leftChars="0" w:firstLine="0" w:firstLineChars="0"/>
+          <w:numId w:val="0"/>
+        </w:numPr>
+        <w:pBdr>
+          <w:top w:val="none" w:color="auto" w:sz="0" w:space="0"/>
+          <w:left w:val="none" w:color="auto" w:sz="0" w:space="0"/>
+          <w:bottom w:val="none" w:color="auto" w:sz="0" w:space="0"/>
+          <w:right w:val="none" w:color="auto" w:sz="0" w:space="0"/>
+          <w:between w:val="none" w:color="auto" w:sz="0" w:space="0"/>
+        </w:pBdr>
+        <w:spacing w:after="0"/>
+        <w:ind w:leftChars="0"/>
+        <w:rPr>
+          <w:rFonts w:hint="eastAsia" w:eastAsia="宋体"/>
+          <w:sz w:val="28"/>
+          <w:szCs w:val="28"/>
+          <w:lang w:val="en-US" w:eastAsia="zh-CN"/>
+        </w:rPr>
+      </w:pPr>
+      <w:r>
         <w:rPr>
           <w:rFonts w:hint="default" w:eastAsia="宋体"/>
           <w:sz w:val="28"/>
           <w:szCs w:val="28"/>
           <w:lang w:val="en-US" w:eastAsia="zh-CN"/>
         </w:rPr>
-      </w:pPr>
+        <w:br w:type="textWrapping"/>
+      </w:r>
+      <w:r>
+        <w:rPr>
+          <w:rFonts w:hint="eastAsia" w:eastAsia="宋体"/>
+          <w:sz w:val="28"/>
+          <w:szCs w:val="28"/>
+          <w:lang w:val="en-US" w:eastAsia="zh-CN"/>
+        </w:rPr>
+        <w:t>For 2:</w:t>
+      </w:r>
+    </w:p>
+    <w:p>
+      <w:pPr>
+        <w:numPr>
+          <w:ilvl w:val="0"/>
+          <w:numId w:val="3"/>
+        </w:numPr>
+        <w:pBdr>
+          <w:top w:val="none" w:color="auto" w:sz="0" w:space="0"/>
+          <w:left w:val="none" w:color="auto" w:sz="0" w:space="0"/>
+          <w:bottom w:val="none" w:color="auto" w:sz="0" w:space="0"/>
+          <w:right w:val="none" w:color="auto" w:sz="0" w:space="0"/>
+          <w:between w:val="none" w:color="auto" w:sz="0" w:space="0"/>
+        </w:pBdr>
+        <w:spacing w:after="0"/>
+        <w:ind w:leftChars="0"/>
+        <w:rPr>
+          <w:rFonts w:hint="default" w:eastAsia="宋体"/>
+          <w:sz w:val="28"/>
+          <w:szCs w:val="28"/>
+          <w:lang w:val="en-US" w:eastAsia="zh-CN"/>
+        </w:rPr>
+      </w:pPr>
+      <w:r>
+        <w:rPr>
+          <w:rFonts w:hint="eastAsia" w:eastAsia="宋体"/>
+          <w:sz w:val="28"/>
+          <w:szCs w:val="28"/>
+          <w:lang w:val="en-US" w:eastAsia="zh-CN"/>
+        </w:rPr>
+        <w:t>We assume each administrator</w:t>
+      </w:r>
+      <w:r>
+        <w:rPr>
+          <w:rFonts w:hint="default" w:eastAsia="宋体"/>
+          <w:sz w:val="28"/>
+          <w:szCs w:val="28"/>
+          <w:lang w:val="en-US" w:eastAsia="zh-CN"/>
+        </w:rPr>
+        <w:t>’</w:t>
+      </w:r>
+      <w:r>
+        <w:rPr>
+          <w:rFonts w:hint="eastAsia" w:eastAsia="宋体"/>
+          <w:sz w:val="28"/>
+          <w:szCs w:val="28"/>
+          <w:lang w:val="en-US" w:eastAsia="zh-CN"/>
+        </w:rPr>
+        <w:t>s information about where the admin works at is in additionalInfo field.</w:t>
+      </w:r>
+    </w:p>
+    <w:p>
+      <w:pPr>
+        <w:numPr>
+          <w:numId w:val="0"/>
+        </w:numPr>
+        <w:pBdr>
+          <w:top w:val="none" w:color="auto" w:sz="0" w:space="0"/>
+          <w:left w:val="none" w:color="auto" w:sz="0" w:space="0"/>
+          <w:bottom w:val="none" w:color="auto" w:sz="0" w:space="0"/>
+          <w:right w:val="none" w:color="auto" w:sz="0" w:space="0"/>
+          <w:between w:val="none" w:color="auto" w:sz="0" w:space="0"/>
+        </w:pBdr>
+        <w:spacing w:after="0"/>
+        <w:rPr>
+          <w:rFonts w:hint="default" w:eastAsia="宋体"/>
+          <w:sz w:val="28"/>
+          <w:szCs w:val="28"/>
+          <w:lang w:val="en-US" w:eastAsia="zh-CN"/>
+        </w:rPr>
+      </w:pPr>
+      <w:r>
+        <w:rPr>
+          <w:rFonts w:hint="default" w:eastAsia="宋体"/>
+          <w:sz w:val="28"/>
+          <w:szCs w:val="28"/>
+          <w:lang w:val="en-US" w:eastAsia="zh-CN"/>
+        </w:rPr>
+        <w:drawing>
+          <wp:inline distT="0" distB="0" distL="114300" distR="114300">
+            <wp:extent cx="3192780" cy="1424940"/>
+            <wp:effectExtent l="0" t="0" r="7620" b="7620"/>
+            <wp:docPr id="7" name="图片 7" descr="1653021842(1)"/>
+            <wp:cNvGraphicFramePr>
+              <a:graphicFrameLocks xmlns:a="http://schemas.openxmlformats.org/drawingml/2006/main" noChangeAspect="1"/>
+            </wp:cNvGraphicFramePr>
+            <a:graphic xmlns:a="http://schemas.openxmlformats.org/drawingml/2006/main">
+              <a:graphicData uri="http://schemas.openxmlformats.org/drawingml/2006/picture">
+                <pic:pic xmlns:pic="http://schemas.openxmlformats.org/drawingml/2006/picture">
+                  <pic:nvPicPr>
+                    <pic:cNvPr id="7" name="图片 7" descr="1653021842(1)"/>
+                    <pic:cNvPicPr>
+                      <a:picLocks noChangeAspect="1"/>
+                    </pic:cNvPicPr>
+                  </pic:nvPicPr>
+                  <pic:blipFill>
+                    <a:blip r:embed="rId12"/>
+                    <a:stretch>
+                      <a:fillRect/>
+                    </a:stretch>
+                  </pic:blipFill>
+                  <pic:spPr>
+                    <a:xfrm>
+                      <a:off x="0" y="0"/>
+                      <a:ext cx="3192780" cy="1424940"/>
+                    </a:xfrm>
+                    <a:prstGeom prst="rect">
+                      <a:avLst/>
+                    </a:prstGeom>
+                  </pic:spPr>
+                </pic:pic>
+              </a:graphicData>
+            </a:graphic>
+          </wp:inline>
+        </w:drawing>
+      </w:r>
       <w:bookmarkStart w:id="0" w:name="_GoBack"/>
       <w:bookmarkEnd w:id="0"/>
     </w:p>
@@ -1488,6 +1623,18 @@
 <file path=word/numbering.xml><?xml version="1.0" encoding="utf-8"?>
 <w:numbering xmlns:wpc="http://schemas.microsoft.com/office/word/2010/wordprocessingCanvas" xmlns:mc="http://schemas.openxmlformats.org/markup-compatibility/2006" xmlns:o="urn:schemas-microsoft-com:office:office" xmlns:r="http://schemas.openxmlformats.org/officeDocument/2006/relationships" xmlns:m="http://schemas.openxmlformats.org/officeDocument/2006/math" xmlns:v="urn:schemas-microsoft-com:vml" xmlns:wp14="http://schemas.microsoft.com/office/word/2010/wordprocessingDrawing" xmlns:wp="http://schemas.openxmlformats.org/drawingml/2006/wordprocessingDrawing" xmlns:w10="urn:schemas-microsoft-com:office:word" xmlns:w="http://schemas.openxmlformats.org/wordprocessingml/2006/main" xmlns:w14="http://schemas.microsoft.com/office/word/2010/wordml" xmlns:wpg="http://schemas.microsoft.com/office/word/2010/wordprocessingGroup" xmlns:wpi="http://schemas.microsoft.com/office/word/2010/wordprocessingInk" xmlns:wne="http://schemas.microsoft.com/office/word/2006/wordml" xmlns:wps="http://schemas.microsoft.com/office/word/2010/wordprocessingShape" xmlns:wpsCustomData="http://www.wps.cn/officeDocument/2013/wpsCustomData" mc:Ignorable="w14 wp14">
   <w:abstractNum w:abstractNumId="0">
+    <w:nsid w:val="08BA1DA2"/>
+    <w:multiLevelType w:val="singleLevel"/>
+    <w:tmpl w:val="08BA1DA2"/>
+    <w:lvl w:ilvl="0" w:tentative="0">
+      <w:start w:val="1"/>
+      <w:numFmt w:val="decimal"/>
+      <w:suff w:val="space"/>
+      <w:lvlText w:val="%1."/>
+      <w:lvlJc w:val="left"/>
+    </w:lvl>
+  </w:abstractNum>
+  <w:abstractNum w:abstractNumId="1">
     <w:nsid w:val="11F50041"/>
     <w:multiLevelType w:val="singleLevel"/>
     <w:tmpl w:val="11F50041"/>
@@ -1499,7 +1646,7 @@
       <w:lvlJc w:val="left"/>
     </w:lvl>
   </w:abstractNum>
-  <w:abstractNum w:abstractNumId="1">
+  <w:abstractNum w:abstractNumId="2">
     <w:nsid w:val="70827CD6"/>
     <w:multiLevelType w:val="multilevel"/>
     <w:tmpl w:val="70827CD6"/>
@@ -1586,9 +1733,12 @@
     </w:lvl>
   </w:abstractNum>
   <w:num w:numId="1">
+    <w:abstractNumId w:val="2"/>
+  </w:num>
+  <w:num w:numId="2">
     <w:abstractNumId w:val="1"/>
   </w:num>
-  <w:num w:numId="2">
+  <w:num w:numId="3">
     <w:abstractNumId w:val="0"/>
   </w:num>
 </w:numbering>

</xml_diff>

<commit_message>
fix one bug for 1.2
</commit_message>
<xml_diff>
--- a/docs/A2_A3_Assumption.docx
+++ b/docs/A2_A3_Assumption.docx
@@ -1374,17 +1374,17 @@
       <w:pPr>
         <w:numPr>
           <w:ilvl w:val="0"/>
-          <w:numId w:val="2"/>
-        </w:numPr>
-        <w:pBdr>
-          <w:top w:val="none" w:color="auto" w:sz="0" w:space="0"/>
-          <w:left w:val="none" w:color="auto" w:sz="0" w:space="0"/>
-          <w:bottom w:val="none" w:color="auto" w:sz="0" w:space="0"/>
-          <w:right w:val="none" w:color="auto" w:sz="0" w:space="0"/>
-          <w:between w:val="none" w:color="auto" w:sz="0" w:space="0"/>
-        </w:pBdr>
-        <w:spacing w:after="0"/>
-        <w:ind w:left="0" w:leftChars="0" w:firstLine="0" w:firstLineChars="0"/>
+          <w:numId w:val="3"/>
+        </w:numPr>
+        <w:pBdr>
+          <w:top w:val="none" w:color="auto" w:sz="0" w:space="0"/>
+          <w:left w:val="none" w:color="auto" w:sz="0" w:space="0"/>
+          <w:bottom w:val="none" w:color="auto" w:sz="0" w:space="0"/>
+          <w:right w:val="none" w:color="auto" w:sz="0" w:space="0"/>
+          <w:between w:val="none" w:color="auto" w:sz="0" w:space="0"/>
+        </w:pBdr>
+        <w:spacing w:after="0"/>
+        <w:ind w:leftChars="0"/>
         <w:rPr>
           <w:rFonts w:hint="default" w:eastAsia="宋体"/>
           <w:sz w:val="28"/>
@@ -1405,6 +1405,7 @@
     <w:p>
       <w:pPr>
         <w:numPr>
+          <w:ilvl w:val="0"/>
           <w:numId w:val="0"/>
         </w:numPr>
         <w:pBdr>
@@ -1423,15 +1424,63 @@
           <w:lang w:val="en-US" w:eastAsia="zh-CN"/>
         </w:rPr>
       </w:pPr>
-      <w:r>
+      <w:bookmarkStart w:id="0" w:name="_GoBack"/>
+      <w:bookmarkEnd w:id="0"/>
+    </w:p>
+    <w:p>
+      <w:pPr>
+        <w:numPr>
+          <w:ilvl w:val="0"/>
+          <w:numId w:val="0"/>
+        </w:numPr>
+        <w:pBdr>
+          <w:top w:val="none" w:color="auto" w:sz="0" w:space="0"/>
+          <w:left w:val="none" w:color="auto" w:sz="0" w:space="0"/>
+          <w:bottom w:val="none" w:color="auto" w:sz="0" w:space="0"/>
+          <w:right w:val="none" w:color="auto" w:sz="0" w:space="0"/>
+          <w:between w:val="none" w:color="auto" w:sz="0" w:space="0"/>
+        </w:pBdr>
+        <w:spacing w:after="0"/>
+        <w:ind w:leftChars="0"/>
+        <w:rPr>
+          <w:rFonts w:hint="eastAsia" w:eastAsia="宋体"/>
+          <w:sz w:val="28"/>
+          <w:szCs w:val="28"/>
+          <w:lang w:val="en-US" w:eastAsia="zh-CN"/>
+        </w:rPr>
+      </w:pPr>
+      <w:r>
+        <w:rPr>
+          <w:rFonts w:hint="eastAsia" w:eastAsia="宋体"/>
+          <w:sz w:val="28"/>
+          <w:szCs w:val="28"/>
+          <w:lang w:val="en-US" w:eastAsia="zh-CN"/>
+        </w:rPr>
+        <w:t>For 2:</w:t>
+      </w:r>
+    </w:p>
+    <w:p>
+      <w:pPr>
+        <w:numPr>
+          <w:ilvl w:val="0"/>
+          <w:numId w:val="4"/>
+        </w:numPr>
+        <w:pBdr>
+          <w:top w:val="none" w:color="auto" w:sz="0" w:space="0"/>
+          <w:left w:val="none" w:color="auto" w:sz="0" w:space="0"/>
+          <w:bottom w:val="none" w:color="auto" w:sz="0" w:space="0"/>
+          <w:right w:val="none" w:color="auto" w:sz="0" w:space="0"/>
+          <w:between w:val="none" w:color="auto" w:sz="0" w:space="0"/>
+        </w:pBdr>
+        <w:spacing w:after="0"/>
+        <w:ind w:leftChars="0"/>
         <w:rPr>
           <w:rFonts w:hint="default" w:eastAsia="宋体"/>
           <w:sz w:val="28"/>
           <w:szCs w:val="28"/>
           <w:lang w:val="en-US" w:eastAsia="zh-CN"/>
         </w:rPr>
-        <w:br w:type="textWrapping"/>
-      </w:r>
+      </w:pPr>
       <w:r>
         <w:rPr>
           <w:rFonts w:hint="eastAsia" w:eastAsia="宋体"/>
@@ -1439,31 +1488,17 @@
           <w:szCs w:val="28"/>
           <w:lang w:val="en-US" w:eastAsia="zh-CN"/>
         </w:rPr>
-        <w:t>For 2:</w:t>
-      </w:r>
-    </w:p>
-    <w:p>
-      <w:pPr>
-        <w:numPr>
-          <w:ilvl w:val="0"/>
-          <w:numId w:val="3"/>
-        </w:numPr>
-        <w:pBdr>
-          <w:top w:val="none" w:color="auto" w:sz="0" w:space="0"/>
-          <w:left w:val="none" w:color="auto" w:sz="0" w:space="0"/>
-          <w:bottom w:val="none" w:color="auto" w:sz="0" w:space="0"/>
-          <w:right w:val="none" w:color="auto" w:sz="0" w:space="0"/>
-          <w:between w:val="none" w:color="auto" w:sz="0" w:space="0"/>
-        </w:pBdr>
-        <w:spacing w:after="0"/>
-        <w:ind w:leftChars="0"/>
+        <w:t>We assume each administrator</w:t>
+      </w:r>
+      <w:r>
         <w:rPr>
           <w:rFonts w:hint="default" w:eastAsia="宋体"/>
           <w:sz w:val="28"/>
           <w:szCs w:val="28"/>
           <w:lang w:val="en-US" w:eastAsia="zh-CN"/>
         </w:rPr>
-      </w:pPr>
+        <w:t>’</w:t>
+      </w:r>
       <w:r>
         <w:rPr>
           <w:rFonts w:hint="eastAsia" w:eastAsia="宋体"/>
@@ -1471,7 +1506,7 @@
           <w:szCs w:val="28"/>
           <w:lang w:val="en-US" w:eastAsia="zh-CN"/>
         </w:rPr>
-        <w:t>We assume each administrator</w:t>
+        <w:t>s information about where the admin works at is in additionalInfo field. Adn each administrator has this field(</w:t>
       </w:r>
       <w:r>
         <w:rPr>
@@ -1480,7 +1515,7 @@
           <w:szCs w:val="28"/>
           <w:lang w:val="en-US" w:eastAsia="zh-CN"/>
         </w:rPr>
-        <w:t>’</w:t>
+        <w:t>“</w:t>
       </w:r>
       <w:r>
         <w:rPr>
@@ -1489,12 +1524,31 @@
           <w:szCs w:val="28"/>
           <w:lang w:val="en-US" w:eastAsia="zh-CN"/>
         </w:rPr>
-        <w:t>s information about where the admin works at is in additionalInfo field.</w:t>
-      </w:r>
-    </w:p>
-    <w:p>
-      <w:pPr>
-        <w:numPr>
+        <w:t>workAt(siteId)</w:t>
+      </w:r>
+      <w:r>
+        <w:rPr>
+          <w:rFonts w:hint="default" w:eastAsia="宋体"/>
+          <w:sz w:val="28"/>
+          <w:szCs w:val="28"/>
+          <w:lang w:val="en-US" w:eastAsia="zh-CN"/>
+        </w:rPr>
+        <w:t>”</w:t>
+      </w:r>
+      <w:r>
+        <w:rPr>
+          <w:rFonts w:hint="eastAsia" w:eastAsia="宋体"/>
+          <w:sz w:val="28"/>
+          <w:szCs w:val="28"/>
+          <w:lang w:val="en-US" w:eastAsia="zh-CN"/>
+        </w:rPr>
+        <w:t>)</w:t>
+      </w:r>
+    </w:p>
+    <w:p>
+      <w:pPr>
+        <w:numPr>
+          <w:ilvl w:val="0"/>
           <w:numId w:val="0"/>
         </w:numPr>
         <w:pBdr>
@@ -1557,8 +1611,6 @@
           </wp:inline>
         </w:drawing>
       </w:r>
-      <w:bookmarkStart w:id="0" w:name="_GoBack"/>
-      <w:bookmarkEnd w:id="0"/>
     </w:p>
     <w:sectPr>
       <w:pgSz w:w="11906" w:h="16838"/>
@@ -1647,6 +1699,18 @@
     </w:lvl>
   </w:abstractNum>
   <w:abstractNum w:abstractNumId="2">
+    <w:nsid w:val="45B95C2C"/>
+    <w:multiLevelType w:val="singleLevel"/>
+    <w:tmpl w:val="45B95C2C"/>
+    <w:lvl w:ilvl="0" w:tentative="0">
+      <w:start w:val="1"/>
+      <w:numFmt w:val="decimal"/>
+      <w:suff w:val="space"/>
+      <w:lvlText w:val="%1."/>
+      <w:lvlJc w:val="left"/>
+    </w:lvl>
+  </w:abstractNum>
+  <w:abstractNum w:abstractNumId="3">
     <w:nsid w:val="70827CD6"/>
     <w:multiLevelType w:val="multilevel"/>
     <w:tmpl w:val="70827CD6"/>
@@ -1733,12 +1797,15 @@
     </w:lvl>
   </w:abstractNum>
   <w:num w:numId="1">
-    <w:abstractNumId w:val="2"/>
+    <w:abstractNumId w:val="3"/>
   </w:num>
   <w:num w:numId="2">
     <w:abstractNumId w:val="1"/>
   </w:num>
   <w:num w:numId="3">
+    <w:abstractNumId w:val="2"/>
+  </w:num>
+  <w:num w:numId="4">
     <w:abstractNumId w:val="0"/>
   </w:num>
 </w:numbering>

</xml_diff>

<commit_message>
finish the notification to staffs in relevant facility when creating new booking, cancel a booking, delete a booking, and changing a booking's venue and startTime.
</commit_message>
<xml_diff>
--- a/docs/A2_A3_Assumption.docx
+++ b/docs/A2_A3_Assumption.docx
@@ -998,8 +998,10 @@
           <w:szCs w:val="28"/>
           <w:lang w:val="en-US" w:eastAsia="zh-CN"/>
         </w:rPr>
-        <w:t xml:space="preserve">s type(on site or home) </w:t>
-      </w:r>
+        <w:t>s type(on site or home) , and every booking should have this field.</w:t>
+      </w:r>
+      <w:bookmarkStart w:id="0" w:name="_GoBack"/>
+      <w:bookmarkEnd w:id="0"/>
     </w:p>
     <w:p>
       <w:pPr>
@@ -1449,7 +1451,6 @@
           <w:lang w:val="en-US" w:eastAsia="zh-CN"/>
         </w:rPr>
       </w:pPr>
-      <w:bookmarkStart w:id="0" w:name="_GoBack"/>
       <w:r>
         <w:rPr>
           <w:rFonts w:hint="eastAsia" w:eastAsia="宋体"/>
@@ -1462,7 +1463,6 @@
         <w:t>For 2:</w:t>
       </w:r>
     </w:p>
-    <w:bookmarkEnd w:id="0"/>
     <w:p>
       <w:pPr>
         <w:numPr>
@@ -1723,6 +1723,7 @@
     <w:p>
       <w:pPr>
         <w:numPr>
+          <w:ilvl w:val="0"/>
           <w:numId w:val="0"/>
         </w:numPr>
         <w:pBdr>

</xml_diff>